<commit_message>
tugas laporan resmi p2
</commit_message>
<xml_diff>
--- a/Dasar Pemrograman Java/Laporan Resmi.docx
+++ b/Dasar Pemrograman Java/Laporan Resmi.docx
@@ -11,6 +11,88 @@
           <w:szCs w:val="28"/>
         </w:rPr>
       </w:pPr>
+      <w:r>
+        <mc:AlternateContent>
+          <mc:Choice Requires="wps">
+            <w:drawing>
+              <wp:anchor distT="0" distB="0" distL="114300" distR="114300" simplePos="0" relativeHeight="251659264" behindDoc="0" locked="0" layoutInCell="1" allowOverlap="1" wp14:anchorId="5B86D559" wp14:editId="3DC04B95">
+                <wp:simplePos x="0" y="0"/>
+                <wp:positionH relativeFrom="margin">
+                  <wp:posOffset>-350668</wp:posOffset>
+                </wp:positionH>
+                <wp:positionV relativeFrom="paragraph">
+                  <wp:posOffset>-558165</wp:posOffset>
+                </wp:positionV>
+                <wp:extent cx="6680835" cy="11160000"/>
+                <wp:effectExtent l="0" t="0" r="24765" b="22860"/>
+                <wp:wrapNone/>
+                <wp:docPr id="1874787070" name="Rectangle 1"/>
+                <wp:cNvGraphicFramePr/>
+                <a:graphic xmlns:a="http://schemas.openxmlformats.org/drawingml/2006/main">
+                  <a:graphicData uri="http://schemas.microsoft.com/office/word/2010/wordprocessingShape">
+                    <wps:wsp>
+                      <wps:cNvSpPr/>
+                      <wps:spPr>
+                        <a:xfrm>
+                          <a:off x="0" y="0"/>
+                          <a:ext cx="6680835" cy="11160000"/>
+                        </a:xfrm>
+                        <a:prstGeom prst="rect">
+                          <a:avLst/>
+                        </a:prstGeom>
+                        <a:noFill/>
+                        <a:ln w="12700">
+                          <a:solidFill>
+                            <a:schemeClr val="tx2">
+                              <a:lumMod val="75000"/>
+                              <a:lumOff val="25000"/>
+                            </a:schemeClr>
+                          </a:solidFill>
+                        </a:ln>
+                      </wps:spPr>
+                      <wps:style>
+                        <a:lnRef idx="2">
+                          <a:schemeClr val="accent1">
+                            <a:shade val="15000"/>
+                          </a:schemeClr>
+                        </a:lnRef>
+                        <a:fillRef idx="1">
+                          <a:schemeClr val="accent1"/>
+                        </a:fillRef>
+                        <a:effectRef idx="0">
+                          <a:schemeClr val="accent1"/>
+                        </a:effectRef>
+                        <a:fontRef idx="minor">
+                          <a:schemeClr val="lt1"/>
+                        </a:fontRef>
+                      </wps:style>
+                      <wps:bodyPr rot="0" spcFirstLastPara="0" vertOverflow="overflow" horzOverflow="overflow" vert="horz" wrap="square" lIns="91440" tIns="45720" rIns="91440" bIns="45720" numCol="1" spcCol="0" rtlCol="0" fromWordArt="0" anchor="ctr" anchorCtr="0" forceAA="0" compatLnSpc="1">
+                        <a:prstTxWarp prst="textNoShape">
+                          <a:avLst/>
+                        </a:prstTxWarp>
+                        <a:noAutofit/>
+                      </wps:bodyPr>
+                    </wps:wsp>
+                  </a:graphicData>
+                </a:graphic>
+                <wp14:sizeRelH relativeFrom="margin">
+                  <wp14:pctWidth>0</wp14:pctWidth>
+                </wp14:sizeRelH>
+                <wp14:sizeRelV relativeFrom="margin">
+                  <wp14:pctHeight>0</wp14:pctHeight>
+                </wp14:sizeRelV>
+              </wp:anchor>
+            </w:drawing>
+          </mc:Choice>
+          <mc:Fallback>
+            <w:pict>
+              <v:rect w14:anchorId="132C3964" id="Rectangle 1" o:spid="_x0000_s1026" style="position:absolute;margin-left:-27.6pt;margin-top:-43.95pt;width:526.05pt;height:878.75pt;z-index:251659264;visibility:visible;mso-wrap-style:square;mso-width-percent:0;mso-height-percent:0;mso-wrap-distance-left:9pt;mso-wrap-distance-top:0;mso-wrap-distance-right:9pt;mso-wrap-distance-bottom:0;mso-position-horizontal:absolute;mso-position-horizontal-relative:margin;mso-position-vertical:absolute;mso-position-vertical-relative:text;mso-width-percent:0;mso-height-percent:0;mso-width-relative:margin;mso-height-relative:margin;v-text-anchor:middle" o:gfxdata="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" filled="f" strokecolor="#657c9c [2431]" strokeweight="1pt">
+                <w10:wrap anchorx="margin"/>
+              </v:rect>
+            </w:pict>
+          </mc:Fallback>
+        </mc:AlternateContent>
+      </w:r>
       <w:r>
         <w:rPr>
           <w:b/>
@@ -492,7 +574,6 @@
         </w:rPr>
         <w:t xml:space="preserve">[] </w:t>
       </w:r>
-      <w:proofErr w:type="spellStart"/>
       <w:r>
         <w:rPr>
           <w:rFonts w:ascii="Consolas" w:eastAsia="Times New Roman" w:hAnsi="Consolas" w:cs="Times New Roman"/>
@@ -506,7 +587,6 @@
         </w:rPr>
         <w:t>args</w:t>
       </w:r>
-      <w:proofErr w:type="spellEnd"/>
       <w:r>
         <w:rPr>
           <w:rFonts w:ascii="Consolas" w:eastAsia="Times New Roman" w:hAnsi="Consolas" w:cs="Times New Roman"/>
@@ -549,7 +629,6 @@
         </w:rPr>
         <w:t xml:space="preserve">        </w:t>
       </w:r>
-      <w:proofErr w:type="spellStart"/>
       <w:r>
         <w:rPr>
           <w:rFonts w:ascii="Consolas" w:eastAsia="Times New Roman" w:hAnsi="Consolas" w:cs="Times New Roman"/>
@@ -615,7 +694,6 @@
         </w:rPr>
         <w:t>println</w:t>
       </w:r>
-      <w:proofErr w:type="spellEnd"/>
       <w:r>
         <w:rPr>
           <w:rFonts w:ascii="Consolas" w:eastAsia="Times New Roman" w:hAnsi="Consolas" w:cs="Times New Roman"/>
@@ -1213,7 +1291,6 @@
         </w:rPr>
         <w:t xml:space="preserve">[] </w:t>
       </w:r>
-      <w:proofErr w:type="spellStart"/>
       <w:r>
         <w:rPr>
           <w:rFonts w:ascii="Consolas" w:eastAsia="Times New Roman" w:hAnsi="Consolas" w:cs="Times New Roman"/>
@@ -1227,7 +1304,6 @@
         </w:rPr>
         <w:t>args</w:t>
       </w:r>
-      <w:proofErr w:type="spellEnd"/>
       <w:r>
         <w:rPr>
           <w:rFonts w:ascii="Consolas" w:eastAsia="Times New Roman" w:hAnsi="Consolas" w:cs="Times New Roman"/>
@@ -1270,7 +1346,6 @@
         </w:rPr>
         <w:t xml:space="preserve">        </w:t>
       </w:r>
-      <w:proofErr w:type="spellStart"/>
       <w:r>
         <w:rPr>
           <w:rFonts w:ascii="Consolas" w:eastAsia="Times New Roman" w:hAnsi="Consolas" w:cs="Times New Roman"/>
@@ -1336,7 +1411,6 @@
         </w:rPr>
         <w:t>println</w:t>
       </w:r>
-      <w:proofErr w:type="spellEnd"/>
       <w:r>
         <w:rPr>
           <w:rFonts w:ascii="Consolas" w:eastAsia="Times New Roman" w:hAnsi="Consolas" w:cs="Times New Roman"/>
@@ -1477,6 +1551,412 @@
           <w:szCs w:val="24"/>
         </w:rPr>
         <w:t>?</w:t>
+      </w:r>
+      <w:r>
+        <w:rPr>
+          <w:bCs/>
+          <w:sz w:val="24"/>
+          <w:szCs w:val="24"/>
+        </w:rPr>
+        <w:br w:type="page"/>
+      </w:r>
+    </w:p>
+    <w:p>
+      <w:pPr>
+        <w:jc w:val="both"/>
+        <w:rPr>
+          <w:b/>
+          <w:sz w:val="28"/>
+          <w:szCs w:val="28"/>
+        </w:rPr>
+      </w:pPr>
+      <w:r>
+        <w:lastRenderedPageBreak/>
+        <mc:AlternateContent>
+          <mc:Choice Requires="wps">
+            <w:drawing>
+              <wp:anchor distT="0" distB="0" distL="114300" distR="114300" simplePos="0" relativeHeight="251661312" behindDoc="0" locked="0" layoutInCell="1" allowOverlap="1" wp14:anchorId="6FE2EE0E" wp14:editId="64165E7E">
+                <wp:simplePos x="0" y="0"/>
+                <wp:positionH relativeFrom="margin">
+                  <wp:posOffset>-329609</wp:posOffset>
+                </wp:positionH>
+                <wp:positionV relativeFrom="paragraph">
+                  <wp:posOffset>-574158</wp:posOffset>
+                </wp:positionV>
+                <wp:extent cx="6680835" cy="11160000"/>
+                <wp:effectExtent l="0" t="0" r="24765" b="22860"/>
+                <wp:wrapNone/>
+                <wp:docPr id="1" name="Rectangle 1"/>
+                <wp:cNvGraphicFramePr/>
+                <a:graphic xmlns:a="http://schemas.openxmlformats.org/drawingml/2006/main">
+                  <a:graphicData uri="http://schemas.microsoft.com/office/word/2010/wordprocessingShape">
+                    <wps:wsp>
+                      <wps:cNvSpPr/>
+                      <wps:spPr>
+                        <a:xfrm>
+                          <a:off x="0" y="0"/>
+                          <a:ext cx="6680835" cy="11160000"/>
+                        </a:xfrm>
+                        <a:prstGeom prst="rect">
+                          <a:avLst/>
+                        </a:prstGeom>
+                        <a:noFill/>
+                        <a:ln w="12700">
+                          <a:solidFill>
+                            <a:schemeClr val="tx2">
+                              <a:lumMod val="75000"/>
+                              <a:lumOff val="25000"/>
+                            </a:schemeClr>
+                          </a:solidFill>
+                        </a:ln>
+                      </wps:spPr>
+                      <wps:style>
+                        <a:lnRef idx="2">
+                          <a:schemeClr val="accent1">
+                            <a:shade val="15000"/>
+                          </a:schemeClr>
+                        </a:lnRef>
+                        <a:fillRef idx="1">
+                          <a:schemeClr val="accent1"/>
+                        </a:fillRef>
+                        <a:effectRef idx="0">
+                          <a:schemeClr val="accent1"/>
+                        </a:effectRef>
+                        <a:fontRef idx="minor">
+                          <a:schemeClr val="lt1"/>
+                        </a:fontRef>
+                      </wps:style>
+                      <wps:bodyPr rot="0" spcFirstLastPara="0" vertOverflow="overflow" horzOverflow="overflow" vert="horz" wrap="square" lIns="91440" tIns="45720" rIns="91440" bIns="45720" numCol="1" spcCol="0" rtlCol="0" fromWordArt="0" anchor="ctr" anchorCtr="0" forceAA="0" compatLnSpc="1">
+                        <a:prstTxWarp prst="textNoShape">
+                          <a:avLst/>
+                        </a:prstTxWarp>
+                        <a:noAutofit/>
+                      </wps:bodyPr>
+                    </wps:wsp>
+                  </a:graphicData>
+                </a:graphic>
+                <wp14:sizeRelH relativeFrom="margin">
+                  <wp14:pctWidth>0</wp14:pctWidth>
+                </wp14:sizeRelH>
+                <wp14:sizeRelV relativeFrom="margin">
+                  <wp14:pctHeight>0</wp14:pctHeight>
+                </wp14:sizeRelV>
+              </wp:anchor>
+            </w:drawing>
+          </mc:Choice>
+          <mc:Fallback>
+            <w:pict>
+              <v:rect w14:anchorId="199A1A98" id="Rectangle 1" o:spid="_x0000_s1026" style="position:absolute;margin-left:-25.95pt;margin-top:-45.2pt;width:526.05pt;height:878.75pt;z-index:251661312;visibility:visible;mso-wrap-style:square;mso-width-percent:0;mso-height-percent:0;mso-wrap-distance-left:9pt;mso-wrap-distance-top:0;mso-wrap-distance-right:9pt;mso-wrap-distance-bottom:0;mso-position-horizontal:absolute;mso-position-horizontal-relative:margin;mso-position-vertical:absolute;mso-position-vertical-relative:text;mso-width-percent:0;mso-height-percent:0;mso-width-relative:margin;mso-height-relative:margin;v-text-anchor:middle" o:gfxdata="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" filled="f" strokecolor="#657c9c [2431]" strokeweight="1pt">
+                <w10:wrap anchorx="margin"/>
+              </v:rect>
+            </w:pict>
+          </mc:Fallback>
+        </mc:AlternateContent>
+      </w:r>
+      <w:r>
+        <w:rPr>
+          <w:b/>
+          <w:sz w:val="28"/>
+          <w:szCs w:val="28"/>
+        </w:rPr>
+        <w:t>Analisa</w:t>
+      </w:r>
+    </w:p>
+    <w:p>
+      <w:pPr>
+        <w:jc w:val="both"/>
+        <w:rPr>
+          <w:rFonts w:eastAsiaTheme="minorEastAsia"/>
+          <w:bCs/>
+          <w:sz w:val="24"/>
+          <w:szCs w:val="24"/>
+        </w:rPr>
+      </w:pPr>
+      <w:r>
+        <w:rPr>
+          <w:b/>
+          <w:sz w:val="28"/>
+          <w:szCs w:val="28"/>
+        </w:rPr>
+        <w:tab/>
+      </w:r>
+      <w:r>
+        <w:rPr>
+          <w:bCs/>
+          <w:sz w:val="24"/>
+          <w:szCs w:val="24"/>
+        </w:rPr>
+        <w:t xml:space="preserve">Pada praktikum kali ini, dimulai dengan tugas pendahuluan yaitu membuat program mengkonversi suatu nilai dari calcius ke fahrenheit atau sebaliknya dan membuat program menghitung luas lingkaran dengan jari-jari diinputkan melalui keyboard. Pada program konversi suhu dimulai dengan memasukkan input untuk menentukan pilihan konversi dari celcius ke fahrenheit atau konversi fahrenheit ke celcius. Setelah itu memasukkan nilai suhu dalam satuan yang dipilih, kemudian program akan dijalankan dengan memasukkan nilai ke dalam rumus. Dimana nanti hasil keluarannya adalah </w:t>
+      </w:r>
+      <w:r>
+        <w:rPr>
+          <w:bCs/>
+          <w:sz w:val="24"/>
+          <w:szCs w:val="24"/>
+        </w:rPr>
+        <w:t xml:space="preserve">konversi suhu dari nilai yang sudah diinputkan. Pada program menghitung luas lingkaran dimulai dengan memasukkan nilai jari-jari lingkaran. Program akan dijalankan untuk menghitung luar lingkaran dengan rumus </w:t>
+      </w:r>
+      <m:oMath>
+        <m:r>
+          <w:rPr>
+            <w:rFonts w:ascii="Cambria Math" w:hAnsi="Cambria Math"/>
+            <w:sz w:val="24"/>
+            <w:szCs w:val="24"/>
+          </w:rPr>
+          <m:t>A=π</m:t>
+        </m:r>
+        <m:sSup>
+          <m:sSupPr>
+            <m:ctrlPr>
+              <w:rPr>
+                <w:rFonts w:ascii="Cambria Math" w:hAnsi="Cambria Math"/>
+                <w:bCs/>
+                <w:sz w:val="24"/>
+                <w:szCs w:val="24"/>
+              </w:rPr>
+            </m:ctrlPr>
+          </m:sSupPr>
+          <m:e>
+            <m:r>
+              <w:rPr>
+                <w:rFonts w:ascii="Cambria Math" w:hAnsi="Cambria Math"/>
+                <w:sz w:val="24"/>
+                <w:szCs w:val="24"/>
+              </w:rPr>
+              <m:t>r</m:t>
+            </m:r>
+          </m:e>
+          <m:sup>
+            <m:r>
+              <w:rPr>
+                <w:rFonts w:ascii="Cambria Math" w:hAnsi="Cambria Math"/>
+                <w:sz w:val="24"/>
+                <w:szCs w:val="24"/>
+              </w:rPr>
+              <m:t>2</m:t>
+            </m:r>
+          </m:sup>
+        </m:sSup>
+      </m:oMath>
+      <w:r>
+        <w:rPr>
+          <w:rFonts w:eastAsiaTheme="minorEastAsia"/>
+          <w:bCs/>
+          <w:sz w:val="24"/>
+          <w:szCs w:val="24"/>
+        </w:rPr>
+        <w:t>.</w:t>
+      </w:r>
+    </w:p>
+    <w:p>
+      <w:pPr>
+        <w:jc w:val="both"/>
+        <w:rPr>
+          <w:rFonts w:eastAsiaTheme="minorEastAsia"/>
+          <w:bCs/>
+          <w:sz w:val="24"/>
+          <w:szCs w:val="24"/>
+        </w:rPr>
+      </w:pPr>
+      <w:r>
+        <w:rPr>
+          <w:rFonts w:eastAsiaTheme="minorEastAsia"/>
+          <w:bCs/>
+          <w:sz w:val="24"/>
+          <w:szCs w:val="24"/>
+        </w:rPr>
+        <w:tab/>
+        <w:t>Pada Percobaan poin pertama disuruh untuk menganalisa dan membenahi kesalahan program. Dimana kesalahan tersebut disebabkan karena perbedaan nama file program dengan nama classnya. Sehingga program tidak dapat dijalankan dan akan muncul tanda error untuk kompilasi.</w:t>
+      </w:r>
+      <w:r>
+        <w:rPr>
+          <w:rFonts w:eastAsiaTheme="minorEastAsia"/>
+          <w:bCs/>
+          <w:sz w:val="24"/>
+          <w:szCs w:val="24"/>
+        </w:rPr>
+        <w:t xml:space="preserve"> Untuk perbaikannya dapat dengan mengganti nama class sesuai dengan nama file, sehingga program dapat dijalankan.</w:t>
+      </w:r>
+      <w:r>
+        <w:rPr>
+          <w:rFonts w:eastAsiaTheme="minorEastAsia"/>
+          <w:bCs/>
+          <w:sz w:val="24"/>
+          <w:szCs w:val="24"/>
+        </w:rPr>
+        <w:t xml:space="preserve"> Pada percobaan kedua kesalahan terjadi karena terdapat dua public class dalam satu program. Dengan adanya kesalahan tersebut, maka program tidak dapat dijalankan.</w:t>
+      </w:r>
+      <w:r>
+        <w:rPr>
+          <w:rFonts w:eastAsiaTheme="minorEastAsia"/>
+          <w:bCs/>
+          <w:sz w:val="24"/>
+          <w:szCs w:val="24"/>
+        </w:rPr>
+        <w:t xml:space="preserve"> Untuk perbaikan dapat dilakukan dengan menghapus salah satu public class atau dapat memindahnya ke program yang berbeda. Pada percobaan ketiga diminta untuk membuat program yaitu menghitung luas persegi panjang dan program konversi waktu ke detik.</w:t>
+      </w:r>
+    </w:p>
+    <w:p>
+      <w:pPr>
+        <w:jc w:val="both"/>
+        <w:rPr>
+          <w:rFonts w:eastAsiaTheme="minorEastAsia"/>
+          <w:bCs/>
+          <w:sz w:val="24"/>
+          <w:szCs w:val="24"/>
+        </w:rPr>
+      </w:pPr>
+      <w:r>
+        <w:rPr>
+          <w:rFonts w:eastAsiaTheme="minorEastAsia"/>
+          <w:bCs/>
+          <w:sz w:val="24"/>
+          <w:szCs w:val="24"/>
+        </w:rPr>
+        <w:tab/>
+        <w:t xml:space="preserve">Pada program menghitung luas persegi dimulai dengan deklarasi panjang = 2, lebar = 5 dan luas. Kemudian menambahkan rumus luas = panjang*lebar untuk mencari luas dari persegi panjang. Kemudian hasil akan dicetak untuk mendapatkan luas dari persegi panjang. Untuk program konversi waktu ke detik, diawali dengan menginput jam, menit, dan detik. Dimana program akan mengkalikan nilai jam dengan 3600 untuk mengkonversi jam ke dalam detik. Nilai menit </w:t>
+      </w:r>
+      <w:r>
+        <w:rPr>
+          <w:rFonts w:eastAsiaTheme="minorEastAsia"/>
+          <w:bCs/>
+          <w:sz w:val="24"/>
+          <w:szCs w:val="24"/>
+        </w:rPr>
+        <w:t xml:space="preserve">dapat dikalikan 60 untuk dapat detik, kemudian akan dijumlahkan dari jam, menit, dan detik. Sehingga mendapatkan </w:t>
+      </w:r>
+      <w:r>
+        <w:rPr>
+          <w:rFonts w:eastAsiaTheme="minorEastAsia"/>
+          <w:bCs/>
+          <w:sz w:val="24"/>
+          <w:szCs w:val="24"/>
+        </w:rPr>
+        <w:t>total detik</w:t>
+      </w:r>
+      <w:r>
+        <w:rPr>
+          <w:rFonts w:eastAsiaTheme="minorEastAsia"/>
+          <w:bCs/>
+          <w:sz w:val="24"/>
+          <w:szCs w:val="24"/>
+        </w:rPr>
+        <w:t xml:space="preserve"> dari </w:t>
+      </w:r>
+      <w:r>
+        <w:rPr>
+          <w:rFonts w:eastAsiaTheme="minorEastAsia"/>
+          <w:bCs/>
+          <w:sz w:val="24"/>
+          <w:szCs w:val="24"/>
+        </w:rPr>
+        <w:t>program tersebut.</w:t>
+      </w:r>
+    </w:p>
+    <w:p>
+      <w:pPr>
+        <w:jc w:val="both"/>
+        <w:rPr>
+          <w:bCs/>
+          <w:sz w:val="24"/>
+          <w:szCs w:val="24"/>
+        </w:rPr>
+      </w:pPr>
+      <w:r>
+        <w:rPr>
+          <w:bCs/>
+          <w:sz w:val="24"/>
+          <w:szCs w:val="24"/>
+        </w:rPr>
+        <w:tab/>
+        <w:t xml:space="preserve">Pada tugas laporan resmi poin pertama terdapat kesalahan dikarenakan kekurangan ([]), sehingga program tidak dapat dijalankan, program tersebut dapat dijalankan dengan dengan menambah ([]) setelah kata String. Pada poin kedua terjadi kesalahan dikarenakan kurangnya kata static setelah kata public, sehingga </w:t>
+      </w:r>
+      <w:r>
+        <w:rPr>
+          <w:bCs/>
+          <w:sz w:val="24"/>
+          <w:szCs w:val="24"/>
+        </w:rPr>
+        <w:t xml:space="preserve">program </w:t>
+      </w:r>
+      <w:r>
+        <w:rPr>
+          <w:bCs/>
+          <w:sz w:val="24"/>
+          <w:szCs w:val="24"/>
+        </w:rPr>
+        <w:t>tidak d</w:t>
+      </w:r>
+      <w:r>
+        <w:rPr>
+          <w:bCs/>
+          <w:sz w:val="24"/>
+          <w:szCs w:val="24"/>
+        </w:rPr>
+        <w:t>apat dijalankan</w:t>
+      </w:r>
+      <w:r>
+        <w:rPr>
+          <w:bCs/>
+          <w:sz w:val="24"/>
+          <w:szCs w:val="24"/>
+        </w:rPr>
+        <w:t xml:space="preserve">. </w:t>
+      </w:r>
+    </w:p>
+    <w:p>
+      <w:pPr>
+        <w:jc w:val="both"/>
+        <w:rPr>
+          <w:bCs/>
+          <w:sz w:val="24"/>
+          <w:szCs w:val="24"/>
+        </w:rPr>
+      </w:pPr>
+    </w:p>
+    <w:p>
+      <w:pPr>
+        <w:jc w:val="both"/>
+        <w:rPr>
+          <w:b/>
+          <w:sz w:val="28"/>
+          <w:szCs w:val="28"/>
+        </w:rPr>
+      </w:pPr>
+      <w:r>
+        <w:rPr>
+          <w:b/>
+          <w:sz w:val="28"/>
+          <w:szCs w:val="28"/>
+        </w:rPr>
+        <w:t>Kesimpulan</w:t>
+      </w:r>
+    </w:p>
+    <w:p>
+      <w:pPr>
+        <w:jc w:val="both"/>
+        <w:rPr>
+          <w:bCs/>
+          <w:sz w:val="24"/>
+          <w:szCs w:val="24"/>
+        </w:rPr>
+      </w:pPr>
+      <w:r>
+        <w:rPr>
+          <w:bCs/>
+          <w:sz w:val="24"/>
+          <w:szCs w:val="24"/>
+        </w:rPr>
+        <w:tab/>
+        <w:t xml:space="preserve">Pada praktikum dasar pemrograman java ini, mahasiswa diharapkan untuk memahami tentang lingkungan java, dapat memahami tentang aplikasi program java sederhana, serta dapat memahami tentang proses input dan output. Pada tugas pendahluan disuruh untuk membuat program konversi suhu dan program menghutung luas lingkaran. Pada percobaan </w:t>
+      </w:r>
+      <w:r>
+        <w:rPr>
+          <w:bCs/>
+          <w:sz w:val="24"/>
+          <w:szCs w:val="24"/>
+        </w:rPr>
+        <w:t>disuruh untuk mencari kesalahan dalam program serta perbaikannya dan program menghitung luas persegi panjang dan konversi waktu ke detik.</w:t>
       </w:r>
     </w:p>
     <w:sectPr>
@@ -2519,6 +2999,16 @@
       <w:spacing w:val="5"/>
     </w:rPr>
   </w:style>
+  <w:style w:type="character" w:styleId="PlaceholderText">
+    <w:name w:val="Placeholder Text"/>
+    <w:basedOn w:val="DefaultParagraphFont"/>
+    <w:uiPriority w:val="99"/>
+    <w:semiHidden/>
+    <w:rsid w:val="00DB48A0"/>
+    <w:rPr>
+      <w:color w:val="666666"/>
+    </w:rPr>
+  </w:style>
 </w:styles>
 </file>
 

</xml_diff>